<commit_message>
fin de la conception
</commit_message>
<xml_diff>
--- a/cahier des charges et plan/CdC.docx
+++ b/cahier des charges et plan/CdC.docx
@@ -67,8 +67,14 @@
         <w:ind w:left="360"/>
       </w:pPr>
       <w:r>
-        <w:t>I</w:t>
-      </w:r>
+        <w:t>Première Partie :</w:t>
+      </w:r>
+    </w:p>
+    <w:p>
+      <w:pPr>
+        <w:pStyle w:val="Titre2"/>
+        <w:ind w:left="360"/>
+      </w:pPr>
       <w:r>
         <w:t xml:space="preserve"> </w:t>
       </w:r>
@@ -234,7 +240,6 @@
         </w:numPr>
       </w:pPr>
       <w:r>
-        <w:lastRenderedPageBreak/>
         <w:t>Application Android</w:t>
       </w:r>
     </w:p>
@@ -266,6 +271,7 @@
         <w:t>Fonctionnalités</w:t>
       </w:r>
     </w:p>
+    <w:p/>
     <w:p>
       <w:pPr>
         <w:ind w:firstLine="708"/>
@@ -343,7 +349,13 @@
         </w:numPr>
       </w:pPr>
       <w:r>
-        <w:t>Il est possible de changer le son des boutons du pad (virtuel/réel) depuis une banque de son. Soit par groupe de sons (instrument, ensemble de percussions) ou pour un bouton en particulier.</w:t>
+        <w:t>Il est possible de changer le son des boutons du pad (virtuel/réel)</w:t>
+      </w:r>
+      <w:r>
+        <w:t xml:space="preserve"> via un menu</w:t>
+      </w:r>
+      <w:r>
+        <w:t xml:space="preserve"> depuis une banque de son. Soit par groupe de sons (instrument, ensemble de percussions) ou pour un bouton en particulier.</w:t>
       </w:r>
     </w:p>
     <w:p>
@@ -377,17 +389,248 @@
         </w:numPr>
       </w:pPr>
       <w:r>
-        <w:t>La latence entre la frappe du pad et le son joué doit être la plus petite possible permettant de pouvoir jouer de la musique.</w:t>
+        <w:t xml:space="preserve">La latence entre la frappe du pad et le son joué doit être </w:t>
+      </w:r>
+      <w:proofErr w:type="gramStart"/>
+      <w:r>
+        <w:t>la plus petite possible</w:t>
+      </w:r>
+      <w:proofErr w:type="gramEnd"/>
+      <w:r>
+        <w:t xml:space="preserve"> permettant de pouvoir jouer de la musique.</w:t>
+      </w:r>
+    </w:p>
+    <w:p/>
+    <w:p/>
+    <w:p/>
+    <w:p/>
+    <w:p/>
+    <w:p/>
+    <w:p/>
+    <w:p/>
+    <w:p/>
+    <w:p/>
+    <w:p/>
+    <w:p/>
+    <w:p/>
+    <w:p/>
+    <w:p/>
+    <w:p/>
+    <w:p/>
+    <w:p/>
+    <w:p/>
+    <w:p/>
+    <w:p/>
+    <w:p/>
+    <w:p>
+      <w:pPr>
+        <w:pStyle w:val="Titre2"/>
+        <w:ind w:left="360"/>
+      </w:pPr>
+      <w:r>
+        <w:lastRenderedPageBreak/>
+        <w:t>Deuxième</w:t>
+      </w:r>
+      <w:r>
+        <w:t xml:space="preserve"> Partie :</w:t>
+      </w:r>
+    </w:p>
+    <w:p>
+      <w:pPr>
+        <w:pStyle w:val="Titre2"/>
+      </w:pPr>
+      <w:r>
+        <w:t>Ajout de fonctionnalités</w:t>
+      </w:r>
+    </w:p>
+    <w:p/>
+    <w:p>
+      <w:pPr>
+        <w:ind w:firstLine="360"/>
+      </w:pPr>
+      <w:r>
+        <w:t>Si la première partie s’est bien déroulées, il est prévu d’ajouter des fonctionnalités supplémentaires à l’application ainsi que la construction d’un nouveau PAD.</w:t>
+      </w:r>
+    </w:p>
+    <w:p>
+      <w:pPr>
+        <w:ind w:left="360"/>
+      </w:pPr>
+    </w:p>
+    <w:p>
+      <w:pPr>
+        <w:ind w:left="360"/>
+      </w:pPr>
+    </w:p>
+    <w:p>
+      <w:pPr>
+        <w:pStyle w:val="Titre3"/>
+        <w:numPr>
+          <w:ilvl w:val="0"/>
+          <w:numId w:val="5"/>
+        </w:numPr>
+      </w:pPr>
+      <w:r>
+        <w:t xml:space="preserve">Partie matérielle </w:t>
+      </w:r>
+    </w:p>
+    <w:p>
+      <w:pPr>
+        <w:ind w:left="360"/>
+      </w:pPr>
+    </w:p>
+    <w:p>
+      <w:pPr>
+        <w:ind w:firstLine="360"/>
+      </w:pPr>
+      <w:r>
+        <w:t xml:space="preserve">Design d’un pad avec douze boutons afin </w:t>
+      </w:r>
+      <w:r>
+        <w:t xml:space="preserve">de pouvoir simuler les douze notes d’un instrument… (à </w:t>
+      </w:r>
+      <w:proofErr w:type="spellStart"/>
+      <w:r>
+        <w:t>completer</w:t>
+      </w:r>
+      <w:proofErr w:type="spellEnd"/>
+      <w:r>
+        <w:t>)</w:t>
+      </w:r>
+    </w:p>
+    <w:p>
+      <w:pPr>
+        <w:ind w:left="360" w:firstLine="348"/>
+      </w:pPr>
+    </w:p>
+    <w:p>
+      <w:pPr>
+        <w:pStyle w:val="Titre3"/>
+        <w:numPr>
+          <w:ilvl w:val="0"/>
+          <w:numId w:val="5"/>
+        </w:numPr>
+      </w:pPr>
+      <w:r>
+        <w:t>Application Android</w:t>
+      </w:r>
+    </w:p>
+    <w:p/>
+    <w:p>
+      <w:pPr>
+        <w:ind w:firstLine="360"/>
+      </w:pPr>
+      <w:r>
+        <w:t xml:space="preserve">Cette partie sera beaucoup importante et concernera la possibilité de jouer sur une </w:t>
+      </w:r>
+      <w:proofErr w:type="spellStart"/>
+      <w:r>
+        <w:t>loop</w:t>
+      </w:r>
+      <w:proofErr w:type="spellEnd"/>
+      <w:r>
+        <w:t>, et d’enregistrer les notes jouées.</w:t>
+      </w:r>
+    </w:p>
+    <w:p>
+      <w:pPr>
+        <w:ind w:firstLine="360"/>
+      </w:pPr>
+    </w:p>
+    <w:p>
+      <w:pPr>
+        <w:pStyle w:val="Titre4"/>
+      </w:pPr>
+      <w:r>
+        <w:t>Onglet d’enregistrement</w:t>
+      </w:r>
+    </w:p>
+    <w:p/>
+    <w:p>
+      <w:pPr>
+        <w:ind w:firstLine="708"/>
+      </w:pPr>
+      <w:r>
+        <w:t xml:space="preserve">Le principal ajout (en plus de </w:t>
+      </w:r>
+      <w:r>
+        <w:t>l’onglet de test) sera un onglet d’enregistrement. Cet onglet comportera plusieurs éléments :</w:t>
+      </w:r>
+    </w:p>
+    <w:p>
+      <w:pPr>
+        <w:ind w:firstLine="708"/>
+      </w:pPr>
+    </w:p>
+    <w:p>
+      <w:pPr>
+        <w:ind w:firstLine="708"/>
+      </w:pPr>
+    </w:p>
+    <w:p>
+      <w:pPr>
+        <w:pStyle w:val="Titre5"/>
+      </w:pPr>
+      <w:r>
+        <w:t xml:space="preserve">1/ Une piste d’enregistrement </w:t>
+      </w:r>
+    </w:p>
+    <w:p/>
+    <w:p>
+      <w:r>
+        <w:tab/>
+        <w:t xml:space="preserve">La piste d’enregistrement permet de </w:t>
+      </w:r>
+      <w:r>
+        <w:t xml:space="preserve">visualiser les différents ensembles d’instruments ainsi que leurs notes dans le temps. </w:t>
+      </w:r>
+    </w:p>
+    <w:p>
+      <w:r>
+        <w:tab/>
+        <w:t xml:space="preserve">Elle a un pointeur montrant où est la musique en temps réel. </w:t>
+      </w:r>
+    </w:p>
+    <w:p>
+      <w:r>
+        <w:tab/>
+        <w:t xml:space="preserve">Elle a un bouton pause, retour, </w:t>
+      </w:r>
+      <w:proofErr w:type="spellStart"/>
+      <w:r>
+        <w:t>play</w:t>
+      </w:r>
+      <w:proofErr w:type="spellEnd"/>
+      <w:r>
+        <w:t>, enregistrer.</w:t>
+      </w:r>
+    </w:p>
+    <w:p>
+      <w:r>
+        <w:tab/>
+        <w:t xml:space="preserve">Le « kit » </w:t>
       </w:r>
       <w:bookmarkStart w:id="0" w:name="_GoBack"/>
       <w:bookmarkEnd w:id="0"/>
     </w:p>
-    <w:p/>
-    <w:p/>
-    <w:p/>
-    <w:p>
-      <w:pPr>
-        <w:ind w:left="360"/>
+    <w:p>
+      <w:pPr>
+        <w:ind w:firstLine="708"/>
+      </w:pPr>
+    </w:p>
+    <w:p>
+      <w:pPr>
+        <w:ind w:firstLine="360"/>
+      </w:pPr>
+    </w:p>
+    <w:p>
+      <w:pPr>
+        <w:ind w:left="360" w:firstLine="348"/>
+      </w:pPr>
+    </w:p>
+    <w:p>
+      <w:pPr>
+        <w:ind w:left="360" w:firstLine="348"/>
       </w:pPr>
     </w:p>
     <w:sectPr>
@@ -516,6 +759,95 @@
     </w:lvl>
   </w:abstractNum>
   <w:abstractNum w:abstractNumId="1" w15:restartNumberingAfterBreak="0">
+    <w:nsid w:val="22A017AC"/>
+    <w:multiLevelType w:val="hybridMultilevel"/>
+    <w:tmpl w:val="8BBAC9A6"/>
+    <w:lvl w:ilvl="0" w:tplc="A0E4FAA0">
+      <w:start w:val="1"/>
+      <w:numFmt w:val="decimal"/>
+      <w:lvlText w:val="%1-"/>
+      <w:lvlJc w:val="left"/>
+      <w:pPr>
+        <w:ind w:left="720" w:hanging="360"/>
+      </w:pPr>
+      <w:rPr>
+        <w:rFonts w:hint="default"/>
+      </w:rPr>
+    </w:lvl>
+    <w:lvl w:ilvl="1" w:tplc="040C0019" w:tentative="1">
+      <w:start w:val="1"/>
+      <w:numFmt w:val="lowerLetter"/>
+      <w:lvlText w:val="%2."/>
+      <w:lvlJc w:val="left"/>
+      <w:pPr>
+        <w:ind w:left="1440" w:hanging="360"/>
+      </w:pPr>
+    </w:lvl>
+    <w:lvl w:ilvl="2" w:tplc="040C001B" w:tentative="1">
+      <w:start w:val="1"/>
+      <w:numFmt w:val="lowerRoman"/>
+      <w:lvlText w:val="%3."/>
+      <w:lvlJc w:val="right"/>
+      <w:pPr>
+        <w:ind w:left="2160" w:hanging="180"/>
+      </w:pPr>
+    </w:lvl>
+    <w:lvl w:ilvl="3" w:tplc="040C000F" w:tentative="1">
+      <w:start w:val="1"/>
+      <w:numFmt w:val="decimal"/>
+      <w:lvlText w:val="%4."/>
+      <w:lvlJc w:val="left"/>
+      <w:pPr>
+        <w:ind w:left="2880" w:hanging="360"/>
+      </w:pPr>
+    </w:lvl>
+    <w:lvl w:ilvl="4" w:tplc="040C0019" w:tentative="1">
+      <w:start w:val="1"/>
+      <w:numFmt w:val="lowerLetter"/>
+      <w:lvlText w:val="%5."/>
+      <w:lvlJc w:val="left"/>
+      <w:pPr>
+        <w:ind w:left="3600" w:hanging="360"/>
+      </w:pPr>
+    </w:lvl>
+    <w:lvl w:ilvl="5" w:tplc="040C001B" w:tentative="1">
+      <w:start w:val="1"/>
+      <w:numFmt w:val="lowerRoman"/>
+      <w:lvlText w:val="%6."/>
+      <w:lvlJc w:val="right"/>
+      <w:pPr>
+        <w:ind w:left="4320" w:hanging="180"/>
+      </w:pPr>
+    </w:lvl>
+    <w:lvl w:ilvl="6" w:tplc="040C000F" w:tentative="1">
+      <w:start w:val="1"/>
+      <w:numFmt w:val="decimal"/>
+      <w:lvlText w:val="%7."/>
+      <w:lvlJc w:val="left"/>
+      <w:pPr>
+        <w:ind w:left="5040" w:hanging="360"/>
+      </w:pPr>
+    </w:lvl>
+    <w:lvl w:ilvl="7" w:tplc="040C0019" w:tentative="1">
+      <w:start w:val="1"/>
+      <w:numFmt w:val="lowerLetter"/>
+      <w:lvlText w:val="%8."/>
+      <w:lvlJc w:val="left"/>
+      <w:pPr>
+        <w:ind w:left="5760" w:hanging="360"/>
+      </w:pPr>
+    </w:lvl>
+    <w:lvl w:ilvl="8" w:tplc="040C001B" w:tentative="1">
+      <w:start w:val="1"/>
+      <w:numFmt w:val="lowerRoman"/>
+      <w:lvlText w:val="%9."/>
+      <w:lvlJc w:val="right"/>
+      <w:pPr>
+        <w:ind w:left="6480" w:hanging="180"/>
+      </w:pPr>
+    </w:lvl>
+  </w:abstractNum>
+  <w:abstractNum w:abstractNumId="2" w15:restartNumberingAfterBreak="0">
     <w:nsid w:val="25C233F6"/>
     <w:multiLevelType w:val="hybridMultilevel"/>
     <w:tmpl w:val="5BF40354"/>
@@ -604,7 +936,7 @@
       </w:pPr>
     </w:lvl>
   </w:abstractNum>
-  <w:abstractNum w:abstractNumId="2" w15:restartNumberingAfterBreak="0">
+  <w:abstractNum w:abstractNumId="3" w15:restartNumberingAfterBreak="0">
     <w:nsid w:val="33DD6B95"/>
     <w:multiLevelType w:val="hybridMultilevel"/>
     <w:tmpl w:val="88C2F22E"/>
@@ -693,14 +1025,201 @@
       </w:pPr>
     </w:lvl>
   </w:abstractNum>
+  <w:abstractNum w:abstractNumId="4" w15:restartNumberingAfterBreak="0">
+    <w:nsid w:val="450E6AF1"/>
+    <w:multiLevelType w:val="hybridMultilevel"/>
+    <w:tmpl w:val="36F23874"/>
+    <w:lvl w:ilvl="0" w:tplc="F580ED04">
+      <w:start w:val="1"/>
+      <w:numFmt w:val="decimal"/>
+      <w:lvlText w:val="%1-"/>
+      <w:lvlJc w:val="left"/>
+      <w:pPr>
+        <w:ind w:left="720" w:hanging="360"/>
+      </w:pPr>
+      <w:rPr>
+        <w:rFonts w:hint="default"/>
+      </w:rPr>
+    </w:lvl>
+    <w:lvl w:ilvl="1" w:tplc="040C0019" w:tentative="1">
+      <w:start w:val="1"/>
+      <w:numFmt w:val="lowerLetter"/>
+      <w:lvlText w:val="%2."/>
+      <w:lvlJc w:val="left"/>
+      <w:pPr>
+        <w:ind w:left="1440" w:hanging="360"/>
+      </w:pPr>
+    </w:lvl>
+    <w:lvl w:ilvl="2" w:tplc="040C001B" w:tentative="1">
+      <w:start w:val="1"/>
+      <w:numFmt w:val="lowerRoman"/>
+      <w:lvlText w:val="%3."/>
+      <w:lvlJc w:val="right"/>
+      <w:pPr>
+        <w:ind w:left="2160" w:hanging="180"/>
+      </w:pPr>
+    </w:lvl>
+    <w:lvl w:ilvl="3" w:tplc="040C000F" w:tentative="1">
+      <w:start w:val="1"/>
+      <w:numFmt w:val="decimal"/>
+      <w:lvlText w:val="%4."/>
+      <w:lvlJc w:val="left"/>
+      <w:pPr>
+        <w:ind w:left="2880" w:hanging="360"/>
+      </w:pPr>
+    </w:lvl>
+    <w:lvl w:ilvl="4" w:tplc="040C0019" w:tentative="1">
+      <w:start w:val="1"/>
+      <w:numFmt w:val="lowerLetter"/>
+      <w:lvlText w:val="%5."/>
+      <w:lvlJc w:val="left"/>
+      <w:pPr>
+        <w:ind w:left="3600" w:hanging="360"/>
+      </w:pPr>
+    </w:lvl>
+    <w:lvl w:ilvl="5" w:tplc="040C001B" w:tentative="1">
+      <w:start w:val="1"/>
+      <w:numFmt w:val="lowerRoman"/>
+      <w:lvlText w:val="%6."/>
+      <w:lvlJc w:val="right"/>
+      <w:pPr>
+        <w:ind w:left="4320" w:hanging="180"/>
+      </w:pPr>
+    </w:lvl>
+    <w:lvl w:ilvl="6" w:tplc="040C000F" w:tentative="1">
+      <w:start w:val="1"/>
+      <w:numFmt w:val="decimal"/>
+      <w:lvlText w:val="%7."/>
+      <w:lvlJc w:val="left"/>
+      <w:pPr>
+        <w:ind w:left="5040" w:hanging="360"/>
+      </w:pPr>
+    </w:lvl>
+    <w:lvl w:ilvl="7" w:tplc="040C0019" w:tentative="1">
+      <w:start w:val="1"/>
+      <w:numFmt w:val="lowerLetter"/>
+      <w:lvlText w:val="%8."/>
+      <w:lvlJc w:val="left"/>
+      <w:pPr>
+        <w:ind w:left="5760" w:hanging="360"/>
+      </w:pPr>
+    </w:lvl>
+    <w:lvl w:ilvl="8" w:tplc="040C001B" w:tentative="1">
+      <w:start w:val="1"/>
+      <w:numFmt w:val="lowerRoman"/>
+      <w:lvlText w:val="%9."/>
+      <w:lvlJc w:val="right"/>
+      <w:pPr>
+        <w:ind w:left="6480" w:hanging="180"/>
+      </w:pPr>
+    </w:lvl>
+  </w:abstractNum>
+  <w:abstractNum w:abstractNumId="5" w15:restartNumberingAfterBreak="0">
+    <w:nsid w:val="6D204108"/>
+    <w:multiLevelType w:val="hybridMultilevel"/>
+    <w:tmpl w:val="3EB2991E"/>
+    <w:lvl w:ilvl="0" w:tplc="DCAAE790">
+      <w:start w:val="1"/>
+      <w:numFmt w:val="decimal"/>
+      <w:lvlText w:val="%1-"/>
+      <w:lvlJc w:val="left"/>
+      <w:pPr>
+        <w:ind w:left="720" w:hanging="360"/>
+      </w:pPr>
+      <w:rPr>
+        <w:rFonts w:hint="default"/>
+      </w:rPr>
+    </w:lvl>
+    <w:lvl w:ilvl="1" w:tplc="040C0019" w:tentative="1">
+      <w:start w:val="1"/>
+      <w:numFmt w:val="lowerLetter"/>
+      <w:lvlText w:val="%2."/>
+      <w:lvlJc w:val="left"/>
+      <w:pPr>
+        <w:ind w:left="1440" w:hanging="360"/>
+      </w:pPr>
+    </w:lvl>
+    <w:lvl w:ilvl="2" w:tplc="040C001B" w:tentative="1">
+      <w:start w:val="1"/>
+      <w:numFmt w:val="lowerRoman"/>
+      <w:lvlText w:val="%3."/>
+      <w:lvlJc w:val="right"/>
+      <w:pPr>
+        <w:ind w:left="2160" w:hanging="180"/>
+      </w:pPr>
+    </w:lvl>
+    <w:lvl w:ilvl="3" w:tplc="040C000F" w:tentative="1">
+      <w:start w:val="1"/>
+      <w:numFmt w:val="decimal"/>
+      <w:lvlText w:val="%4."/>
+      <w:lvlJc w:val="left"/>
+      <w:pPr>
+        <w:ind w:left="2880" w:hanging="360"/>
+      </w:pPr>
+    </w:lvl>
+    <w:lvl w:ilvl="4" w:tplc="040C0019" w:tentative="1">
+      <w:start w:val="1"/>
+      <w:numFmt w:val="lowerLetter"/>
+      <w:lvlText w:val="%5."/>
+      <w:lvlJc w:val="left"/>
+      <w:pPr>
+        <w:ind w:left="3600" w:hanging="360"/>
+      </w:pPr>
+    </w:lvl>
+    <w:lvl w:ilvl="5" w:tplc="040C001B" w:tentative="1">
+      <w:start w:val="1"/>
+      <w:numFmt w:val="lowerRoman"/>
+      <w:lvlText w:val="%6."/>
+      <w:lvlJc w:val="right"/>
+      <w:pPr>
+        <w:ind w:left="4320" w:hanging="180"/>
+      </w:pPr>
+    </w:lvl>
+    <w:lvl w:ilvl="6" w:tplc="040C000F" w:tentative="1">
+      <w:start w:val="1"/>
+      <w:numFmt w:val="decimal"/>
+      <w:lvlText w:val="%7."/>
+      <w:lvlJc w:val="left"/>
+      <w:pPr>
+        <w:ind w:left="5040" w:hanging="360"/>
+      </w:pPr>
+    </w:lvl>
+    <w:lvl w:ilvl="7" w:tplc="040C0019" w:tentative="1">
+      <w:start w:val="1"/>
+      <w:numFmt w:val="lowerLetter"/>
+      <w:lvlText w:val="%8."/>
+      <w:lvlJc w:val="left"/>
+      <w:pPr>
+        <w:ind w:left="5760" w:hanging="360"/>
+      </w:pPr>
+    </w:lvl>
+    <w:lvl w:ilvl="8" w:tplc="040C001B" w:tentative="1">
+      <w:start w:val="1"/>
+      <w:numFmt w:val="lowerRoman"/>
+      <w:lvlText w:val="%9."/>
+      <w:lvlJc w:val="right"/>
+      <w:pPr>
+        <w:ind w:left="6480" w:hanging="180"/>
+      </w:pPr>
+    </w:lvl>
+  </w:abstractNum>
   <w:num w:numId="1">
-    <w:abstractNumId w:val="2"/>
+    <w:abstractNumId w:val="3"/>
   </w:num>
   <w:num w:numId="2">
-    <w:abstractNumId w:val="1"/>
+    <w:abstractNumId w:val="2"/>
   </w:num>
   <w:num w:numId="3">
     <w:abstractNumId w:val="0"/>
+  </w:num>
+  <w:num w:numId="4">
+    <w:abstractNumId w:val="5"/>
+  </w:num>
+  <w:num w:numId="5">
+    <w:abstractNumId w:val="4"/>
+  </w:num>
+  <w:num w:numId="6">
+    <w:abstractNumId w:val="1"/>
   </w:num>
 </w:numbering>
 </file>
@@ -1135,7 +1654,7 @@
     <w:uiPriority w:val="9"/>
     <w:unhideWhenUsed/>
     <w:qFormat/>
-    <w:rsid w:val="00C83D05"/>
+    <w:rsid w:val="00406570"/>
     <w:pPr>
       <w:keepNext/>
       <w:keepLines/>
@@ -1146,7 +1665,7 @@
     <w:rPr>
       <w:rFonts w:asciiTheme="majorHAnsi" w:eastAsiaTheme="majorEastAsia" w:hAnsiTheme="majorHAnsi" w:cstheme="majorBidi"/>
       <w:color w:val="2F5496" w:themeColor="accent1" w:themeShade="BF"/>
-      <w:sz w:val="40"/>
+      <w:sz w:val="48"/>
       <w:szCs w:val="26"/>
       <w:u w:val="single"/>
     </w:rPr>
@@ -1181,7 +1700,7 @@
     <w:uiPriority w:val="9"/>
     <w:unhideWhenUsed/>
     <w:qFormat/>
-    <w:rsid w:val="00AC37C4"/>
+    <w:rsid w:val="00A643FC"/>
     <w:pPr>
       <w:keepNext/>
       <w:keepLines/>
@@ -1192,6 +1711,27 @@
       <w:rFonts w:asciiTheme="majorHAnsi" w:eastAsiaTheme="majorEastAsia" w:hAnsiTheme="majorHAnsi" w:cstheme="majorBidi"/>
       <w:i/>
       <w:iCs/>
+      <w:color w:val="2F5496" w:themeColor="accent1" w:themeShade="BF"/>
+      <w:sz w:val="32"/>
+    </w:rPr>
+  </w:style>
+  <w:style w:type="paragraph" w:styleId="Titre5">
+    <w:name w:val="heading 5"/>
+    <w:basedOn w:val="Normal"/>
+    <w:next w:val="Normal"/>
+    <w:link w:val="Titre5Car"/>
+    <w:uiPriority w:val="9"/>
+    <w:unhideWhenUsed/>
+    <w:qFormat/>
+    <w:rsid w:val="00A643FC"/>
+    <w:pPr>
+      <w:keepNext/>
+      <w:keepLines/>
+      <w:spacing w:before="40"/>
+      <w:outlineLvl w:val="4"/>
+    </w:pPr>
+    <w:rPr>
+      <w:rFonts w:asciiTheme="majorHAnsi" w:eastAsiaTheme="majorEastAsia" w:hAnsiTheme="majorHAnsi" w:cstheme="majorBidi"/>
       <w:color w:val="2F5496" w:themeColor="accent1" w:themeShade="BF"/>
     </w:rPr>
   </w:style>
@@ -1241,11 +1781,11 @@
     <w:basedOn w:val="Policepardfaut"/>
     <w:link w:val="Titre2"/>
     <w:uiPriority w:val="9"/>
-    <w:rsid w:val="00C83D05"/>
+    <w:rsid w:val="00406570"/>
     <w:rPr>
       <w:rFonts w:asciiTheme="majorHAnsi" w:eastAsiaTheme="majorEastAsia" w:hAnsiTheme="majorHAnsi" w:cstheme="majorBidi"/>
       <w:color w:val="2F5496" w:themeColor="accent1" w:themeShade="BF"/>
-      <w:sz w:val="40"/>
+      <w:sz w:val="48"/>
       <w:szCs w:val="26"/>
       <w:u w:val="single"/>
     </w:rPr>
@@ -1268,12 +1808,13 @@
     <w:basedOn w:val="Policepardfaut"/>
     <w:link w:val="Titre4"/>
     <w:uiPriority w:val="9"/>
-    <w:rsid w:val="00AC37C4"/>
+    <w:rsid w:val="00A643FC"/>
     <w:rPr>
       <w:rFonts w:asciiTheme="majorHAnsi" w:eastAsiaTheme="majorEastAsia" w:hAnsiTheme="majorHAnsi" w:cstheme="majorBidi"/>
       <w:i/>
       <w:iCs/>
       <w:color w:val="2F5496" w:themeColor="accent1" w:themeShade="BF"/>
+      <w:sz w:val="32"/>
     </w:rPr>
   </w:style>
   <w:style w:type="paragraph" w:styleId="Paragraphedeliste">
@@ -1286,6 +1827,18 @@
       <w:ind w:left="720"/>
       <w:contextualSpacing/>
     </w:pPr>
+  </w:style>
+  <w:style w:type="character" w:customStyle="1" w:styleId="Titre5Car">
+    <w:name w:val="Titre 5 Car"/>
+    <w:basedOn w:val="Policepardfaut"/>
+    <w:link w:val="Titre5"/>
+    <w:uiPriority w:val="9"/>
+    <w:rsid w:val="00A643FC"/>
+    <w:rPr>
+      <w:rFonts w:asciiTheme="majorHAnsi" w:eastAsiaTheme="majorEastAsia" w:hAnsiTheme="majorHAnsi" w:cstheme="majorBidi"/>
+      <w:color w:val="2F5496" w:themeColor="accent1" w:themeShade="BF"/>
+      <w:sz w:val="22"/>
+    </w:rPr>
   </w:style>
 </w:styles>
 </file>

</xml_diff>